<commit_message>
edited information and created .gitignore file
</commit_message>
<xml_diff>
--- a/docs/Arthur-Ayvazyan.docx
+++ b/docs/Arthur-Ayvazyan.docx
@@ -971,26 +971,32 @@
     <w:p>
       <w:pPr>
         <w:spacing w:after="0" w:line="276" w:lineRule="auto"/>
-        <w:rPr>
-          <w:rFonts w:ascii="Yu Gothic Medium" w:cs="Yu Gothic Medium" w:eastAsia="Yu Gothic Medium" w:hAnsi="Yu Gothic Medium"/>
-          <w:sz w:val="23"/>
-          <w:szCs w:val="23"/>
-        </w:rPr>
-      </w:pPr>
-      <w:r>
+        <w:ind w:left="425.19685039370086" w:hanging="850.3937007874017"/>
         <w:rPr>
           <w:rFonts w:ascii="Yu Gothic Medium" w:cs="Yu Gothic Medium" w:eastAsia="Yu Gothic Medium" w:hAnsi="Yu Gothic Medium"/>
           <w:color w:val="17365d"/>
           <w:sz w:val="23"/>
           <w:szCs w:val="23"/>
-          <w:rtl w:val="0"/>
-        </w:rPr>
-        <w:t xml:space="preserve">I am a Front-end developer. I am ready to improve  my knowledge and increase it during  any practical work. I am considering reaching success in the field of IT so I have chosen just this branch as my speciality. Currently, the priority for me is an opportunity to get new knowledge working with a qualified and creative team.</w:t>
-      </w:r>
-      <w:r>
-        <w:rPr>
-          <w:rtl w:val="0"/>
-        </w:rPr>
+        </w:rPr>
+      </w:pPr>
+      <w:r>
+        <w:rPr>
+          <w:rFonts w:ascii="Yu Gothic Medium" w:cs="Yu Gothic Medium" w:eastAsia="Yu Gothic Medium" w:hAnsi="Yu Gothic Medium"/>
+          <w:sz w:val="23"/>
+          <w:szCs w:val="23"/>
+          <w:rtl w:val="0"/>
+        </w:rPr>
+        <w:t xml:space="preserve">             </w:t>
+      </w:r>
+      <w:r>
+        <w:rPr>
+          <w:rFonts w:ascii="Yu Gothic Medium" w:cs="Yu Gothic Medium" w:eastAsia="Yu Gothic Medium" w:hAnsi="Yu Gothic Medium"/>
+          <w:color w:val="17365d"/>
+          <w:sz w:val="23"/>
+          <w:szCs w:val="23"/>
+          <w:rtl w:val="0"/>
+        </w:rPr>
+        <w:t xml:space="preserve">I am a Front-end developer. I am ready to improve  my knowledge and increase it during my work. I am considering reaching success in the field of IT so I have chosen just this branch as my speciality. Currently, the priority for me is to have an opportunity to gain new knowledge working with a qualified and creative team.</w:t>
       </w:r>
     </w:p>
     <w:p>
@@ -1038,6 +1044,7 @@
         <w:ind w:left="425.19685039370086" w:hanging="850.3937007874017"/>
         <w:rPr>
           <w:rFonts w:ascii="Yu Gothic Medium" w:cs="Yu Gothic Medium" w:eastAsia="Yu Gothic Medium" w:hAnsi="Yu Gothic Medium"/>
+          <w:color w:val="ffffff"/>
           <w:sz w:val="23"/>
           <w:szCs w:val="23"/>
         </w:rPr>
@@ -3226,7 +3233,7 @@
 
 <file path=customXML/item1.xml><?xml version="1.0" encoding="utf-8"?>
 <go:gDocsCustomXmlDataStorage xmlns:go="http://customooxmlschemas.google.com/" xmlns:r="http://schemas.openxmlformats.org/officeDocument/2006/relationships">
-  <go:docsCustomData xmlns:go="http://customooxmlschemas.google.com/" roundtripDataSignature="AMtx7mgP12Ms5p5KuSPxe+hvvUrXhqoxZg==">AMUW2mUgNQNPWb74w737p0qaVdrbmJUMIDKq7NGE3Ukx/d2uy1QdZ7iOP3B85IW2B5kjgbP2/naAxat9Aaa8Atbh4QxZ0C0LPM/c5TXO2IidLjuQ15bZ0SA=</go:docsCustomData>
+  <go:docsCustomData xmlns:go="http://customooxmlschemas.google.com/" roundtripDataSignature="AMtx7mgP12Ms5p5KuSPxe+hvvUrXhqoxZg==">AMUW2mU8ijCPwTfZ9sszNiVBk/WsqW3qeXssnbl00nVE3HdNM8QmzW+UBuNwkt6ZgClDnszqZzNCAQvsFj0IuqYZpwF1HqFPTfVagqTh0vGmgUlS9cGhMp0=</go:docsCustomData>
 </go:gDocsCustomXmlDataStorage>
 </file>
 

</xml_diff>